<commit_message>
working giving roles and delete workers
</commit_message>
<xml_diff>
--- a/ПСП курсач.docx
+++ b/ПСП курсач.docx
@@ -182,18 +182,8 @@
           <w:sz w:val="28"/>
           <w:szCs w:val="28"/>
         </w:rPr>
-        <w:t xml:space="preserve">________________ </w:t>
-      </w:r>
-      <w:proofErr w:type="spellStart"/>
-      <w:r>
-        <w:rPr>
-          <w:rFonts w:ascii="Times New Roman" w:eastAsia="Times New Roman" w:hAnsi="Times New Roman" w:cs="Times New Roman"/>
-          <w:sz w:val="28"/>
-          <w:szCs w:val="28"/>
-        </w:rPr>
-        <w:t>Д.А.Сторожев</w:t>
-      </w:r>
-      <w:proofErr w:type="spellEnd"/>
+        <w:t>________________ Д.А.Сторожев</w:t>
+      </w:r>
     </w:p>
     <w:p>
       <w:pPr>
@@ -1813,13 +1803,32 @@
     <w:p>
       <w:pPr>
         <w:pStyle w:val="a3"/>
-        <w:ind w:left="1133" w:hanging="425"/>
+        <w:ind w:left="993" w:hanging="284"/>
+        <w:jc w:val="left"/>
+        <w:rPr>
+          <w:lang w:val="ru-RU"/>
+        </w:rPr>
       </w:pPr>
       <w:bookmarkStart w:id="3" w:name="_o9gv0qjrl60j" w:colFirst="0" w:colLast="0"/>
       <w:bookmarkEnd w:id="3"/>
       <w:r>
         <w:lastRenderedPageBreak/>
-        <w:t>1 АНАЛИЗ И МОДЕЛИРОВАНИЕ ПРЕДМЕТНОЙ ОБЛАСТИ ПРОГРАММНОГО СРЕДСТВА</w:t>
+        <w:t>1</w:t>
+      </w:r>
+      <w:r>
+        <w:rPr>
+          <w:lang w:val="ru-RU"/>
+        </w:rPr>
+        <w:t xml:space="preserve">  </w:t>
+      </w:r>
+      <w:r>
+        <w:t xml:space="preserve">АНАЛИЗ И МОДЕЛИРОВАНИЕ </w:t>
+      </w:r>
+      <w:r>
+        <w:rPr>
+          <w:lang w:val="ru-RU"/>
+        </w:rPr>
+        <w:t>ПРОГРАММНОЙ ПОДДЕРЖКИ ДЕЯТЕЛЬНОСТИ АВТОСАЛОНА</w:t>
       </w:r>
     </w:p>
     <w:p>
@@ -1830,11 +1839,20 @@
     <w:p>
       <w:pPr>
         <w:pStyle w:val="1"/>
+        <w:rPr>
+          <w:lang w:val="ru-RU"/>
+        </w:rPr>
       </w:pPr>
       <w:bookmarkStart w:id="4" w:name="_iqs3rlyu6uud" w:colFirst="0" w:colLast="0"/>
       <w:bookmarkEnd w:id="4"/>
       <w:r>
-        <w:t>1.1 Описание предметной области</w:t>
+        <w:t xml:space="preserve">1.1 Описание </w:t>
+      </w:r>
+      <w:r>
+        <w:rPr>
+          <w:lang w:val="ru-RU"/>
+        </w:rPr>
+        <w:t>программной поддержки деятельности автосалона</w:t>
       </w:r>
     </w:p>
     <w:p>
@@ -2063,10 +2081,20 @@
     <w:p>
       <w:pPr>
         <w:pStyle w:val="1"/>
+        <w:ind w:left="1418" w:hanging="710"/>
+        <w:rPr>
+          <w:lang w:val="ru-RU"/>
+        </w:rPr>
       </w:pPr>
       <w:r>
         <w:lastRenderedPageBreak/>
-        <w:t>1.2     Разработка функциональной модели предметной области</w:t>
+        <w:t xml:space="preserve">1.2     Разработка функциональной модели </w:t>
+      </w:r>
+      <w:r>
+        <w:rPr>
+          <w:lang w:val="ru-RU"/>
+        </w:rPr>
+        <w:t>программной поддержки деятельности автосалона</w:t>
       </w:r>
     </w:p>
     <w:p/>
@@ -2332,16 +2360,33 @@
           <w:sz w:val="28"/>
           <w:szCs w:val="28"/>
         </w:rPr>
-        <w:t>. Также он может управлять данными о</w:t>
-      </w:r>
-      <w:r>
-        <w:rPr>
-          <w:rFonts w:ascii="Times New Roman" w:eastAsia="Times New Roman" w:hAnsi="Times New Roman" w:cs="Times New Roman"/>
-          <w:sz w:val="28"/>
-          <w:szCs w:val="28"/>
-          <w:lang w:val="ru-RU"/>
-        </w:rPr>
-        <w:t xml:space="preserve"> доступных автомобилях в автосалоне</w:t>
+        <w:t xml:space="preserve">. Также </w:t>
+      </w:r>
+      <w:r>
+        <w:rPr>
+          <w:rFonts w:ascii="Times New Roman" w:eastAsia="Times New Roman" w:hAnsi="Times New Roman" w:cs="Times New Roman"/>
+          <w:sz w:val="28"/>
+          <w:szCs w:val="28"/>
+          <w:lang w:val="ru-RU"/>
+        </w:rPr>
+        <w:t>администратор</w:t>
+      </w:r>
+      <w:r>
+        <w:rPr>
+          <w:rFonts w:ascii="Times New Roman" w:eastAsia="Times New Roman" w:hAnsi="Times New Roman" w:cs="Times New Roman"/>
+          <w:sz w:val="28"/>
+          <w:szCs w:val="28"/>
+        </w:rPr>
+        <w:t xml:space="preserve"> может управлять </w:t>
+      </w:r>
+      <w:r>
+        <w:rPr>
+          <w:rFonts w:ascii="Times New Roman" w:eastAsia="Times New Roman" w:hAnsi="Times New Roman" w:cs="Times New Roman"/>
+          <w:sz w:val="28"/>
+          <w:szCs w:val="28"/>
+          <w:lang w:val="ru-RU"/>
+        </w:rPr>
+        <w:t>данными об автомобилях, то есть удалять и добавлять автомобили в систему</w:t>
       </w:r>
       <w:r>
         <w:rPr>
@@ -2451,6 +2496,7 @@
           <w:rFonts w:ascii="Times New Roman" w:eastAsia="Times New Roman" w:hAnsi="Times New Roman" w:cs="Times New Roman"/>
           <w:sz w:val="28"/>
           <w:szCs w:val="28"/>
+          <w:lang w:val="ru-RU"/>
         </w:rPr>
       </w:pPr>
       <w:r>
@@ -2487,6 +2533,27 @@
           <w:rFonts w:ascii="Times New Roman" w:eastAsia="Times New Roman" w:hAnsi="Times New Roman" w:cs="Times New Roman"/>
           <w:sz w:val="28"/>
           <w:szCs w:val="28"/>
+          <w:lang w:val="ru-RU"/>
+        </w:rPr>
+      </w:pPr>
+      <w:r>
+        <w:rPr>
+          <w:rFonts w:ascii="Times New Roman" w:eastAsia="Times New Roman" w:hAnsi="Times New Roman" w:cs="Times New Roman"/>
+          <w:sz w:val="28"/>
+          <w:szCs w:val="28"/>
+          <w:lang w:val="ru-RU"/>
+        </w:rPr>
+        <w:t>Также клиент имеет возможность добавлять автомобили в избранное, оставлять заявку на автомобиль и записываться на тест-драйв.</w:t>
+      </w:r>
+    </w:p>
+    <w:p>
+      <w:pPr>
+        <w:ind w:right="-324" w:firstLine="708"/>
+        <w:jc w:val="both"/>
+        <w:rPr>
+          <w:rFonts w:ascii="Times New Roman" w:eastAsia="Times New Roman" w:hAnsi="Times New Roman" w:cs="Times New Roman"/>
+          <w:sz w:val="28"/>
+          <w:szCs w:val="28"/>
         </w:rPr>
       </w:pPr>
       <w:r>
@@ -2513,7 +2580,34 @@
           <w:szCs w:val="28"/>
           <w:lang w:val="ru-RU"/>
         </w:rPr>
-        <w:t>, изучить все автомобили под заявкой, заблокировать пользователя в системе, а также убрать автомобиль из системы</w:t>
+        <w:t xml:space="preserve">, заблокировать пользователя в системе, </w:t>
+      </w:r>
+      <w:r>
+        <w:rPr>
+          <w:rFonts w:ascii="Times New Roman" w:eastAsia="Times New Roman" w:hAnsi="Times New Roman" w:cs="Times New Roman"/>
+          <w:sz w:val="28"/>
+          <w:szCs w:val="28"/>
+          <w:lang w:val="ru-RU"/>
+        </w:rPr>
+        <w:t xml:space="preserve">изучать статистику возраста пользователей </w:t>
+      </w:r>
+      <w:r>
+        <w:rPr>
+          <w:rFonts w:ascii="Times New Roman" w:eastAsia="Times New Roman" w:hAnsi="Times New Roman" w:cs="Times New Roman"/>
+          <w:sz w:val="28"/>
+          <w:szCs w:val="28"/>
+          <w:lang w:val="ru-RU"/>
+        </w:rPr>
+        <w:t>системы</w:t>
+      </w:r>
+      <w:r>
+        <w:rPr>
+          <w:rFonts w:ascii="Times New Roman" w:eastAsia="Times New Roman" w:hAnsi="Times New Roman" w:cs="Times New Roman"/>
+          <w:sz w:val="28"/>
+          <w:szCs w:val="28"/>
+          <w:lang w:val="ru-RU"/>
+        </w:rPr>
+        <w:t>, а также одобрить или отклонить заявку на тест-драйв от пользователя</w:t>
       </w:r>
       <w:r>
         <w:rPr>
@@ -2554,10 +2648,10 @@
         </w:rPr>
         <w:lastRenderedPageBreak/>
         <w:drawing>
-          <wp:inline distT="0" distB="0" distL="0" distR="0" wp14:anchorId="4B8F65BC" wp14:editId="32F1CFD7">
-            <wp:extent cx="5733415" cy="3339465"/>
+          <wp:inline distT="0" distB="0" distL="0" distR="0" wp14:anchorId="4F7B3BB4" wp14:editId="6E2DE207">
+            <wp:extent cx="5733415" cy="3396615"/>
             <wp:effectExtent l="0" t="0" r="635" b="0"/>
-            <wp:docPr id="734621735" name="Рисунок 1"/>
+            <wp:docPr id="2018248494" name="Рисунок 1"/>
             <wp:cNvGraphicFramePr>
               <a:graphicFrameLocks xmlns:a="http://schemas.openxmlformats.org/drawingml/2006/main" noChangeAspect="1"/>
             </wp:cNvGraphicFramePr>
@@ -2565,7 +2659,7 @@
               <a:graphicData uri="http://schemas.openxmlformats.org/drawingml/2006/picture">
                 <pic:pic xmlns:pic="http://schemas.openxmlformats.org/drawingml/2006/picture">
                   <pic:nvPicPr>
-                    <pic:cNvPr id="734621735" name=""/>
+                    <pic:cNvPr id="2018248494" name=""/>
                     <pic:cNvPicPr/>
                   </pic:nvPicPr>
                   <pic:blipFill>
@@ -2577,7 +2671,7 @@
                   <pic:spPr>
                     <a:xfrm>
                       <a:off x="0" y="0"/>
-                      <a:ext cx="5733415" cy="3339465"/>
+                      <a:ext cx="5733415" cy="3396615"/>
                     </a:xfrm>
                     <a:prstGeom prst="rect">
                       <a:avLst/>
@@ -2609,44 +2703,17 @@
           <w:rFonts w:ascii="Times New Roman" w:eastAsia="Times New Roman" w:hAnsi="Times New Roman" w:cs="Times New Roman"/>
           <w:sz w:val="28"/>
           <w:szCs w:val="28"/>
-        </w:rPr>
-      </w:pPr>
-      <w:r>
-        <w:rPr>
-          <w:rFonts w:ascii="Times New Roman" w:eastAsia="Times New Roman" w:hAnsi="Times New Roman" w:cs="Times New Roman"/>
-          <w:sz w:val="28"/>
-          <w:szCs w:val="28"/>
-        </w:rPr>
-        <w:t xml:space="preserve">Рисунок 1.1 – Диаграмма </w:t>
-      </w:r>
-      <w:proofErr w:type="spellStart"/>
-      <w:r>
-        <w:rPr>
-          <w:rFonts w:ascii="Times New Roman" w:eastAsia="Times New Roman" w:hAnsi="Times New Roman" w:cs="Times New Roman"/>
-          <w:sz w:val="28"/>
-          <w:szCs w:val="28"/>
-        </w:rPr>
-        <w:t>Use</w:t>
-      </w:r>
-      <w:proofErr w:type="spellEnd"/>
-      <w:r>
-        <w:rPr>
-          <w:rFonts w:ascii="Times New Roman" w:eastAsia="Times New Roman" w:hAnsi="Times New Roman" w:cs="Times New Roman"/>
-          <w:sz w:val="28"/>
-          <w:szCs w:val="28"/>
-        </w:rPr>
-        <w:t xml:space="preserve"> </w:t>
-      </w:r>
-      <w:proofErr w:type="spellStart"/>
-      <w:r>
-        <w:rPr>
-          <w:rFonts w:ascii="Times New Roman" w:eastAsia="Times New Roman" w:hAnsi="Times New Roman" w:cs="Times New Roman"/>
-          <w:sz w:val="28"/>
-          <w:szCs w:val="28"/>
-        </w:rPr>
-        <w:t>cases</w:t>
-      </w:r>
-      <w:proofErr w:type="spellEnd"/>
+          <w:lang w:val="ru-RU"/>
+        </w:rPr>
+      </w:pPr>
+      <w:r>
+        <w:rPr>
+          <w:rFonts w:ascii="Times New Roman" w:eastAsia="Times New Roman" w:hAnsi="Times New Roman" w:cs="Times New Roman"/>
+          <w:sz w:val="28"/>
+          <w:szCs w:val="28"/>
+        </w:rPr>
+        <w:t>Рисунок 1.1 – Диаграмма Use case</w:t>
+      </w:r>
     </w:p>
     <w:p>
       <w:pPr>

</xml_diff>

<commit_message>
all working last commit
</commit_message>
<xml_diff>
--- a/ПСП курсач.docx
+++ b/ПСП курсач.docx
@@ -2637,21 +2637,21 @@
           <w:rFonts w:ascii="Times New Roman" w:eastAsia="Times New Roman" w:hAnsi="Times New Roman" w:cs="Times New Roman"/>
           <w:sz w:val="28"/>
           <w:szCs w:val="28"/>
-        </w:rPr>
-      </w:pPr>
-      <w:r>
-        <w:rPr>
-          <w:rFonts w:ascii="Times New Roman" w:eastAsia="Times New Roman" w:hAnsi="Times New Roman" w:cs="Times New Roman"/>
-          <w:noProof/>
+          <w:lang w:val="en-US"/>
+        </w:rPr>
+      </w:pPr>
+      <w:r>
+        <w:rPr>
+          <w:rFonts w:ascii="Times New Roman" w:eastAsia="Times New Roman" w:hAnsi="Times New Roman" w:cs="Times New Roman"/>
           <w:sz w:val="28"/>
           <w:szCs w:val="28"/>
         </w:rPr>
         <w:lastRenderedPageBreak/>
         <w:drawing>
-          <wp:inline distT="0" distB="0" distL="0" distR="0" wp14:anchorId="4F7B3BB4" wp14:editId="6E2DE207">
-            <wp:extent cx="5733415" cy="3396615"/>
+          <wp:inline distT="0" distB="0" distL="0" distR="0" wp14:anchorId="31599574" wp14:editId="729E5A0E">
+            <wp:extent cx="5733415" cy="3813810"/>
             <wp:effectExtent l="0" t="0" r="635" b="0"/>
-            <wp:docPr id="2018248494" name="Рисунок 1"/>
+            <wp:docPr id="2030406270" name="Рисунок 1"/>
             <wp:cNvGraphicFramePr>
               <a:graphicFrameLocks xmlns:a="http://schemas.openxmlformats.org/drawingml/2006/main" noChangeAspect="1"/>
             </wp:cNvGraphicFramePr>
@@ -2659,7 +2659,7 @@
               <a:graphicData uri="http://schemas.openxmlformats.org/drawingml/2006/picture">
                 <pic:pic xmlns:pic="http://schemas.openxmlformats.org/drawingml/2006/picture">
                   <pic:nvPicPr>
-                    <pic:cNvPr id="2018248494" name=""/>
+                    <pic:cNvPr id="2030406270" name=""/>
                     <pic:cNvPicPr/>
                   </pic:nvPicPr>
                   <pic:blipFill>
@@ -2671,7 +2671,7 @@
                   <pic:spPr>
                     <a:xfrm>
                       <a:off x="0" y="0"/>
-                      <a:ext cx="5733415" cy="3396615"/>
+                      <a:ext cx="5733415" cy="3813810"/>
                     </a:xfrm>
                     <a:prstGeom prst="rect">
                       <a:avLst/>

</xml_diff>